<commit_message>
updated documentation to include race configurations
</commit_message>
<xml_diff>
--- a/documentation/Configurations for Bicycles Exhibit.docx
+++ b/documentation/Configurations for Bicycles Exhibit.docx
@@ -64,15 +64,7 @@
         <w:t>i.e.</w:t>
       </w:r>
       <w:r>
-        <w:t xml:space="preserve"> When encoder readings </w:t>
-      </w:r>
-      <w:proofErr w:type="gramStart"/>
-      <w:r>
-        <w:t>produces</w:t>
-      </w:r>
-      <w:proofErr w:type="gramEnd"/>
-      <w:r>
-        <w:t xml:space="preserve"> a value between </w:t>
+        <w:t xml:space="preserve"> When encoder readings produces a value between </w:t>
       </w:r>
       <w:r>
         <w:rPr>
@@ -154,8 +146,6 @@
       <w:r>
         <w:t>.</w:t>
       </w:r>
-      <w:bookmarkStart w:id="0" w:name="_GoBack"/>
-      <w:bookmarkEnd w:id="0"/>
     </w:p>
     <w:p>
       <w:pPr>
@@ -198,10 +188,7 @@
         <w:t>:</w:t>
       </w:r>
       <w:r>
-        <w:t xml:space="preserve"> </w:t>
-      </w:r>
-      <w:r>
-        <w:t>above this value on any of the connected encoders – the video will play.</w:t>
+        <w:t xml:space="preserve"> above this value on any of the connected encoders – the video will play.</w:t>
       </w:r>
       <w:r>
         <w:br/>
@@ -334,13 +321,7 @@
         <w:t xml:space="preserve">: </w:t>
       </w:r>
       <w:r>
-        <w:t xml:space="preserve">above this </w:t>
-      </w:r>
-      <w:r>
-        <w:t xml:space="preserve">speed </w:t>
-      </w:r>
-      <w:r>
-        <w:t>value – the vid</w:t>
+        <w:t>above this speed value – the vid</w:t>
       </w:r>
       <w:r>
         <w:t>eo will play, below: will pause.</w:t>
@@ -386,20 +367,138 @@
         <w:t xml:space="preserve">: </w:t>
       </w:r>
       <w:r>
-        <w:t xml:space="preserve">Time in seconds the program waits before </w:t>
-      </w:r>
-      <w:r>
-        <w:t>switching back to the beginning of the default video.</w:t>
+        <w:t>Time in seconds the program waits before switching back to the beginning of the default video.</w:t>
+      </w:r>
+    </w:p>
+    <w:p>
+      <w:pPr>
+        <w:pStyle w:val="Heading2"/>
+        <w:bidi w:val="0"/>
+        <w:rPr>
+          <w:rtl/>
+        </w:rPr>
+      </w:pPr>
+      <w:r>
+        <w:t>Race Exhibit (</w:t>
+      </w:r>
+      <w:r>
+        <w:rPr>
+          <w:rFonts w:hint="cs"/>
+          <w:rtl/>
+        </w:rPr>
+        <w:t>כח חמור</w:t>
+      </w:r>
+      <w:r>
+        <w:rPr>
+          <w:rFonts w:hint="cs"/>
+          <w:rtl/>
+        </w:rPr>
+        <w:t xml:space="preserve"> כך עיר</w:t>
+      </w:r>
+      <w:r>
+        <w:t>)</w:t>
+      </w:r>
+      <w:r>
+        <w:t xml:space="preserve"> Don</w:t>
+      </w:r>
+      <w:r>
+        <w:t>k</w:t>
+      </w:r>
+      <w:bookmarkStart w:id="0" w:name="_GoBack"/>
+      <w:bookmarkEnd w:id="0"/>
+      <w:r>
+        <w:t>ey/ Foal</w:t>
       </w:r>
     </w:p>
     <w:p>
       <w:pPr>
         <w:bidi w:val="0"/>
-        <w:rPr>
-          <w:b/>
-          <w:bCs/>
-        </w:rPr>
       </w:pPr>
+      <w:r>
+        <w:t>Most of the configurations in this exhibit are for defining the graphics location and layout, they should not be changed in normal operation.</w:t>
+      </w:r>
+    </w:p>
+    <w:p>
+      <w:pPr>
+        <w:bidi w:val="0"/>
+      </w:pPr>
+      <w:r>
+        <w:rPr>
+          <w:b/>
+          <w:bCs/>
+        </w:rPr>
+        <w:t>SPEED_FACTOR</w:t>
+      </w:r>
+      <w:r>
+        <w:rPr>
+          <w:b/>
+          <w:bCs/>
+        </w:rPr>
+        <w:t xml:space="preserve">: </w:t>
+      </w:r>
+      <w:r>
+        <w:t>factors that translate from encoder to speed, we have 4 factors, 2 for Donkey exhibit and 2 for Foal exhibit,.</w:t>
+      </w:r>
+      <w:r>
+        <w:br/>
+      </w:r>
+      <w:r>
+        <w:t>[10, 10, 8.9, 18.7]:</w:t>
+      </w:r>
+      <w:r>
+        <w:t xml:space="preserve"> </w:t>
+      </w:r>
+      <w:r>
+        <w:t>[</w:t>
+      </w:r>
+      <w:r>
+        <w:t>Player 1</w:t>
+      </w:r>
+      <w:r>
+        <w:t xml:space="preserve"> </w:t>
+      </w:r>
+      <w:r>
+        <w:t>DONKEY</w:t>
+      </w:r>
+      <w:r>
+        <w:t xml:space="preserve">, player 2 </w:t>
+      </w:r>
+      <w:r>
+        <w:t>DONKEY</w:t>
+      </w:r>
+      <w:r>
+        <w:t>, player_3</w:t>
+      </w:r>
+      <w:r>
+        <w:t xml:space="preserve"> </w:t>
+      </w:r>
+      <w:r>
+        <w:t>FOAL</w:t>
+      </w:r>
+      <w:r>
+        <w:t xml:space="preserve">, player_4 </w:t>
+      </w:r>
+      <w:r>
+        <w:t>FOAL</w:t>
+      </w:r>
+      <w:r>
+        <w:t>]</w:t>
+      </w:r>
+    </w:p>
+    <w:p>
+      <w:pPr>
+        <w:bidi w:val="0"/>
+      </w:pPr>
+      <w:r>
+        <w:t xml:space="preserve">Conversion is: </w:t>
+      </w:r>
+      <w:r>
+        <w:rPr>
+          <w:b/>
+          <w:bCs/>
+        </w:rPr>
+        <w:t>velocity = encoder_delta / SPEED_FACTOR</w:t>
+      </w:r>
     </w:p>
     <w:sectPr>
       <w:pgSz w:w="11906" w:h="16838"/>

</xml_diff>

<commit_message>
added more documentation, how to configure movies in the tour exhibit
</commit_message>
<xml_diff>
--- a/documentation/Configurations for Bicycles Exhibit.docx
+++ b/documentation/Configurations for Bicycles Exhibit.docx
@@ -64,7 +64,15 @@
         <w:t>i.e.</w:t>
       </w:r>
       <w:r>
-        <w:t xml:space="preserve"> When encoder readings produces a value between </w:t>
+        <w:t xml:space="preserve"> When encoder readings </w:t>
+      </w:r>
+      <w:proofErr w:type="gramStart"/>
+      <w:r>
+        <w:t>produces</w:t>
+      </w:r>
+      <w:proofErr w:type="gramEnd"/>
+      <w:r>
+        <w:t xml:space="preserve"> a value between </w:t>
       </w:r>
       <w:r>
         <w:rPr>
@@ -271,109 +279,6 @@
       <w:pPr>
         <w:pStyle w:val="Heading2"/>
         <w:bidi w:val="0"/>
-      </w:pPr>
-      <w:r>
-        <w:t>Tour Exhibit</w:t>
-      </w:r>
-    </w:p>
-    <w:p>
-      <w:pPr>
-        <w:bidi w:val="0"/>
-      </w:pPr>
-      <w:r>
-        <w:rPr>
-          <w:b/>
-          <w:bCs/>
-        </w:rPr>
-        <w:t>ENCODER_TO_SPEED_CONVERSION</w:t>
-      </w:r>
-      <w:r>
-        <w:rPr>
-          <w:b/>
-          <w:bCs/>
-        </w:rPr>
-        <w:t xml:space="preserve">: </w:t>
-      </w:r>
-      <w:r>
-        <w:t xml:space="preserve">Speed is calculated as ‘Encoder Readings’ * </w:t>
-      </w:r>
-      <w:r>
-        <w:t>CONVERSION_FACTOR</w:t>
-      </w:r>
-      <w:r>
-        <w:t>.</w:t>
-      </w:r>
-      <w:r>
-        <w:br/>
-      </w:r>
-      <w:r>
-        <w:rPr>
-          <w:b/>
-          <w:bCs/>
-        </w:rPr>
-        <w:t>SPEED_THRESHOLD</w:t>
-      </w:r>
-      <w:r>
-        <w:rPr>
-          <w:b/>
-          <w:bCs/>
-        </w:rPr>
-        <w:t xml:space="preserve">: </w:t>
-      </w:r>
-      <w:r>
-        <w:t>above this speed value – the vid</w:t>
-      </w:r>
-      <w:r>
-        <w:t>eo will play, below: will pause.</w:t>
-      </w:r>
-      <w:r>
-        <w:br/>
-      </w:r>
-      <w:r>
-        <w:rPr>
-          <w:b/>
-          <w:bCs/>
-        </w:rPr>
-        <w:t>DEBOUNCING_TIME</w:t>
-      </w:r>
-      <w:r>
-        <w:rPr>
-          <w:b/>
-          <w:bCs/>
-        </w:rPr>
-        <w:t xml:space="preserve">: </w:t>
-      </w:r>
-      <w:r>
-        <w:t xml:space="preserve">Time </w:t>
-      </w:r>
-      <w:r>
-        <w:t>in seconds after the button was pressed to ignore other button presses.</w:t>
-      </w:r>
-      <w:r>
-        <w:br/>
-      </w:r>
-      <w:r>
-        <w:rPr>
-          <w:b/>
-          <w:bCs/>
-        </w:rPr>
-        <w:t>TIME_FOR_RETURN_TO_DEFAULT_SCENE</w:t>
-      </w:r>
-      <w:r>
-        <w:rPr>
-          <w:b/>
-          <w:bCs/>
-        </w:rPr>
-        <w:t xml:space="preserve">: </w:t>
-      </w:r>
-      <w:r>
-        <w:t>Time in seconds the program waits before switching back to the beginning of the default video.</w:t>
-      </w:r>
-    </w:p>
-    <w:p>
-      <w:pPr>
-        <w:pStyle w:val="Heading2"/>
-        <w:bidi w:val="0"/>
         <w:rPr>
           <w:rtl/>
         </w:rPr>
@@ -386,118 +291,677 @@
           <w:rFonts w:hint="cs"/>
           <w:rtl/>
         </w:rPr>
-        <w:t>כח חמור</w:t>
-      </w:r>
-      <w:r>
-        <w:rPr>
-          <w:rFonts w:hint="cs"/>
-          <w:rtl/>
-        </w:rPr>
-        <w:t xml:space="preserve"> כך עיר</w:t>
-      </w:r>
-      <w:r>
-        <w:t>)</w:t>
-      </w:r>
-      <w:r>
-        <w:t xml:space="preserve"> Don</w:t>
-      </w:r>
-      <w:r>
-        <w:t>k</w:t>
+        <w:t>כח חמור כך עיר</w:t>
+      </w:r>
+      <w:r>
+        <w:t>) Donkey/ Foal</w:t>
+      </w:r>
+    </w:p>
+    <w:p>
+      <w:pPr>
+        <w:bidi w:val="0"/>
+      </w:pPr>
+      <w:r>
+        <w:t>Most of the configurations in this exhibit are for defining the graphics location and layout, they should not be changed in normal operation.</w:t>
+      </w:r>
+    </w:p>
+    <w:p>
+      <w:pPr>
+        <w:bidi w:val="0"/>
+      </w:pPr>
+      <w:r>
+        <w:rPr>
+          <w:b/>
+          <w:bCs/>
+        </w:rPr>
+        <w:t>SPEED_FACTOR</w:t>
+      </w:r>
+      <w:r>
+        <w:rPr>
+          <w:b/>
+          <w:bCs/>
+        </w:rPr>
+        <w:t xml:space="preserve">: </w:t>
+      </w:r>
+      <w:r>
+        <w:t>factors that translate from encoder to speed, we have 4 factors, 2 for Donkey exhibit and 2 for Foal exhibit,.</w:t>
+      </w:r>
+      <w:r>
+        <w:br/>
+        <w:t>[10, 10, 8.9, 18.7]:</w:t>
+      </w:r>
+      <w:r>
+        <w:t xml:space="preserve"> </w:t>
+      </w:r>
+      <w:r>
+        <w:t>[</w:t>
+      </w:r>
+      <w:r>
+        <w:t>Player 1</w:t>
+      </w:r>
+      <w:r>
+        <w:t xml:space="preserve"> </w:t>
+      </w:r>
+      <w:r>
+        <w:t>DONKEY, player 2 DONKEY, player_3</w:t>
+      </w:r>
+      <w:r>
+        <w:t xml:space="preserve"> </w:t>
+      </w:r>
+      <w:r>
+        <w:t>FOAL, player_4 FOAL</w:t>
+      </w:r>
+      <w:r>
+        <w:t>]</w:t>
+      </w:r>
+    </w:p>
+    <w:p>
+      <w:pPr>
+        <w:bidi w:val="0"/>
+      </w:pPr>
+      <w:r>
+        <w:t xml:space="preserve">Conversion is: </w:t>
+      </w:r>
+      <w:r>
+        <w:rPr>
+          <w:b/>
+          <w:bCs/>
+        </w:rPr>
+        <w:t xml:space="preserve">velocity = </w:t>
+      </w:r>
+      <w:proofErr w:type="spellStart"/>
+      <w:r>
+        <w:rPr>
+          <w:b/>
+          <w:bCs/>
+        </w:rPr>
+        <w:t>encoder_delta</w:t>
+      </w:r>
+      <w:proofErr w:type="spellEnd"/>
+      <w:r>
+        <w:rPr>
+          <w:b/>
+          <w:bCs/>
+        </w:rPr>
+        <w:t xml:space="preserve"> / SPEED_FACTOR</w:t>
+      </w:r>
+    </w:p>
+    <w:p>
+      <w:pPr>
+        <w:pStyle w:val="Heading2"/>
+        <w:bidi w:val="0"/>
+      </w:pPr>
+      <w:r>
+        <w:t>Tour Exhibit</w:t>
+      </w:r>
+    </w:p>
+    <w:p>
+      <w:pPr>
+        <w:bidi w:val="0"/>
+      </w:pPr>
+      <w:r>
+        <w:rPr>
+          <w:b/>
+          <w:bCs/>
+        </w:rPr>
+        <w:t>ENCODER_TO_SPEED_CONVERSION</w:t>
+      </w:r>
+      <w:r>
+        <w:rPr>
+          <w:b/>
+          <w:bCs/>
+        </w:rPr>
+        <w:t xml:space="preserve">: </w:t>
+      </w:r>
+      <w:r>
+        <w:t xml:space="preserve">Speed is calculated as ‘Encoder Readings’ * </w:t>
+      </w:r>
+      <w:r>
+        <w:t>CONVERSION_FACTOR</w:t>
+      </w:r>
+      <w:r>
+        <w:t>.</w:t>
+      </w:r>
+      <w:r>
+        <w:br/>
+      </w:r>
+      <w:r>
+        <w:rPr>
+          <w:b/>
+          <w:bCs/>
+        </w:rPr>
+        <w:t>SPEED_THRESHOLD</w:t>
+      </w:r>
+      <w:r>
+        <w:rPr>
+          <w:b/>
+          <w:bCs/>
+        </w:rPr>
+        <w:t xml:space="preserve">: </w:t>
+      </w:r>
+      <w:r>
+        <w:t>above this speed value – the vid</w:t>
+      </w:r>
+      <w:r>
+        <w:t>eo will play, below: will pause.</w:t>
+      </w:r>
+      <w:r>
+        <w:br/>
+      </w:r>
+      <w:r>
+        <w:rPr>
+          <w:b/>
+          <w:bCs/>
+        </w:rPr>
+        <w:t>DEBOUNCING_TIME</w:t>
+      </w:r>
+      <w:r>
+        <w:rPr>
+          <w:b/>
+          <w:bCs/>
+        </w:rPr>
+        <w:t xml:space="preserve">: </w:t>
+      </w:r>
+      <w:r>
+        <w:t xml:space="preserve">Time </w:t>
+      </w:r>
+      <w:r>
+        <w:t>in seconds after the button was pressed to ignore other button presses.</w:t>
+      </w:r>
+      <w:r>
+        <w:br/>
+      </w:r>
+      <w:r>
+        <w:rPr>
+          <w:b/>
+          <w:bCs/>
+        </w:rPr>
+        <w:t>TIME_FOR_RETURN_TO_DEFAULT_SCENE</w:t>
+      </w:r>
+      <w:r>
+        <w:rPr>
+          <w:b/>
+          <w:bCs/>
+        </w:rPr>
+        <w:t xml:space="preserve">: </w:t>
+      </w:r>
+      <w:r>
+        <w:t>Time in seconds the program waits before switching back to the beginning of the default video.</w:t>
+      </w:r>
+    </w:p>
+    <w:p>
+      <w:pPr>
+        <w:pStyle w:val="Heading3"/>
+        <w:bidi w:val="0"/>
+      </w:pPr>
+      <w:r>
+        <w:t>Changing Tour Movies:</w:t>
+      </w:r>
+    </w:p>
+    <w:p>
+      <w:pPr>
+        <w:bidi w:val="0"/>
+        <w:ind w:left="720"/>
+      </w:pPr>
+      <w:r>
+        <w:t xml:space="preserve">Tour movies are saved in the dictionary </w:t>
+      </w:r>
+      <w:r>
+        <w:rPr>
+          <w:b/>
+          <w:bCs/>
+        </w:rPr>
+        <w:t>SCENES</w:t>
+      </w:r>
+      <w:r>
+        <w:t xml:space="preserve">. </w:t>
+      </w:r>
+    </w:p>
+    <w:p>
+      <w:pPr>
+        <w:bidi w:val="0"/>
+        <w:ind w:left="720"/>
+      </w:pPr>
+      <w:r>
+        <w:t xml:space="preserve">Demo </w:t>
+      </w:r>
+      <w:proofErr w:type="spellStart"/>
+      <w:r>
+        <w:t>Config</w:t>
+      </w:r>
+      <w:proofErr w:type="spellEnd"/>
+      <w:r>
+        <w:t>:</w:t>
+      </w:r>
+    </w:p>
+    <w:p>
+      <w:pPr>
+        <w:bidi w:val="0"/>
+        <w:ind w:left="720"/>
+      </w:pPr>
+      <w:r>
+        <w:rPr>
+          <w:noProof/>
+        </w:rPr>
+        <w:lastRenderedPageBreak/>
+        <w:drawing>
+          <wp:inline distT="0" distB="0" distL="0" distR="0" wp14:anchorId="6084BA20" wp14:editId="51A7C4E3">
+            <wp:extent cx="3867150" cy="2835453"/>
+            <wp:effectExtent l="0" t="0" r="0" b="3175"/>
+            <wp:docPr id="1" name="Picture 1"/>
+            <wp:cNvGraphicFramePr>
+              <a:graphicFrameLocks xmlns:a="http://schemas.openxmlformats.org/drawingml/2006/main" noChangeAspect="1"/>
+            </wp:cNvGraphicFramePr>
+            <a:graphic xmlns:a="http://schemas.openxmlformats.org/drawingml/2006/main">
+              <a:graphicData uri="http://schemas.openxmlformats.org/drawingml/2006/picture">
+                <pic:pic xmlns:pic="http://schemas.openxmlformats.org/drawingml/2006/picture">
+                  <pic:nvPicPr>
+                    <pic:cNvPr id="1" name=""/>
+                    <pic:cNvPicPr/>
+                  </pic:nvPicPr>
+                  <pic:blipFill>
+                    <a:blip r:embed="rId5"/>
+                    <a:stretch>
+                      <a:fillRect/>
+                    </a:stretch>
+                  </pic:blipFill>
+                  <pic:spPr>
+                    <a:xfrm>
+                      <a:off x="0" y="0"/>
+                      <a:ext cx="3870471" cy="2837888"/>
+                    </a:xfrm>
+                    <a:prstGeom prst="rect">
+                      <a:avLst/>
+                    </a:prstGeom>
+                  </pic:spPr>
+                </pic:pic>
+              </a:graphicData>
+            </a:graphic>
+          </wp:inline>
+        </w:drawing>
+      </w:r>
+    </w:p>
+    <w:p>
+      <w:pPr>
+        <w:bidi w:val="0"/>
+        <w:ind w:left="720"/>
+      </w:pPr>
+      <w:r>
+        <w:t xml:space="preserve">Every scene has a </w:t>
+      </w:r>
+      <w:r>
+        <w:rPr>
+          <w:u w:val="single"/>
+        </w:rPr>
+        <w:t>scene name</w:t>
+      </w:r>
+      <w:r>
+        <w:t xml:space="preserve"> (</w:t>
+      </w:r>
+      <w:proofErr w:type="spellStart"/>
+      <w:r>
+        <w:t>ie</w:t>
+      </w:r>
+      <w:proofErr w:type="spellEnd"/>
+      <w:r>
+        <w:t>. ‘</w:t>
+      </w:r>
+      <w:proofErr w:type="spellStart"/>
+      <w:r>
+        <w:t>ottawa</w:t>
+      </w:r>
+      <w:proofErr w:type="spellEnd"/>
+      <w:r>
+        <w:t xml:space="preserve">’, ‘default’), the </w:t>
+      </w:r>
+      <w:r>
+        <w:rPr>
+          <w:u w:val="single"/>
+        </w:rPr>
+        <w:t>front and back movies</w:t>
+      </w:r>
+      <w:r>
+        <w:t xml:space="preserve"> for this scene and a list of </w:t>
+      </w:r>
+      <w:r>
+        <w:rPr>
+          <w:u w:val="single"/>
+        </w:rPr>
+        <w:t>topographies</w:t>
+      </w:r>
+      <w:r>
+        <w:t xml:space="preserve"> </w:t>
+      </w:r>
+      <w:r>
+        <w:t xml:space="preserve">that define the times that we have </w:t>
+      </w:r>
+      <w:proofErr w:type="spellStart"/>
+      <w:r>
+        <w:t>up hill</w:t>
+      </w:r>
+      <w:proofErr w:type="spellEnd"/>
+      <w:r>
+        <w:t xml:space="preserve">/ </w:t>
+      </w:r>
+      <w:proofErr w:type="spellStart"/>
+      <w:r>
+        <w:t>down hill</w:t>
+      </w:r>
+      <w:proofErr w:type="spellEnd"/>
+      <w:r>
+        <w:t xml:space="preserve"> in the movie (this controls the fan and electrical break).</w:t>
+      </w:r>
+    </w:p>
+    <w:p>
+      <w:pPr>
+        <w:bidi w:val="0"/>
+        <w:ind w:left="720"/>
+      </w:pPr>
+      <w:r>
+        <w:t>In the topography, the values are</w:t>
       </w:r>
       <w:bookmarkStart w:id="0" w:name="_GoBack"/>
       <w:bookmarkEnd w:id="0"/>
       <w:r>
-        <w:t>ey/ Foal</w:t>
-      </w:r>
-    </w:p>
-    <w:p>
-      <w:pPr>
-        <w:bidi w:val="0"/>
-      </w:pPr>
-      <w:r>
-        <w:t>Most of the configurations in this exhibit are for defining the graphics location and layout, they should not be changed in normal operation.</w:t>
-      </w:r>
-    </w:p>
-    <w:p>
-      <w:pPr>
-        <w:bidi w:val="0"/>
-      </w:pPr>
-      <w:r>
-        <w:rPr>
-          <w:b/>
-          <w:bCs/>
-        </w:rPr>
-        <w:t>SPEED_FACTOR</w:t>
-      </w:r>
-      <w:r>
-        <w:rPr>
-          <w:b/>
-          <w:bCs/>
-        </w:rPr>
-        <w:t xml:space="preserve">: </w:t>
-      </w:r>
-      <w:r>
-        <w:t>factors that translate from encoder to speed, we have 4 factors, 2 for Donkey exhibit and 2 for Foal exhibit,.</w:t>
-      </w:r>
-      <w:r>
-        <w:br/>
-      </w:r>
-      <w:r>
-        <w:t>[10, 10, 8.9, 18.7]:</w:t>
-      </w:r>
-      <w:r>
-        <w:t xml:space="preserve"> </w:t>
-      </w:r>
-      <w:r>
-        <w:t>[</w:t>
-      </w:r>
-      <w:r>
-        <w:t>Player 1</w:t>
-      </w:r>
-      <w:r>
-        <w:t xml:space="preserve"> </w:t>
-      </w:r>
-      <w:r>
-        <w:t>DONKEY</w:t>
-      </w:r>
-      <w:r>
-        <w:t xml:space="preserve">, player 2 </w:t>
-      </w:r>
-      <w:r>
-        <w:t>DONKEY</w:t>
-      </w:r>
-      <w:r>
-        <w:t>, player_3</w:t>
-      </w:r>
-      <w:r>
-        <w:t xml:space="preserve"> </w:t>
-      </w:r>
-      <w:r>
-        <w:t>FOAL</w:t>
-      </w:r>
-      <w:r>
-        <w:t xml:space="preserve">, player_4 </w:t>
-      </w:r>
-      <w:r>
-        <w:t>FOAL</w:t>
-      </w:r>
-      <w:r>
-        <w:t>]</w:t>
-      </w:r>
-    </w:p>
-    <w:p>
-      <w:pPr>
-        <w:bidi w:val="0"/>
-      </w:pPr>
-      <w:r>
-        <w:t xml:space="preserve">Conversion is: </w:t>
-      </w:r>
-      <w:r>
-        <w:rPr>
-          <w:b/>
-          <w:bCs/>
-        </w:rPr>
-        <w:t>velocity = encoder_delta / SPEED_FACTOR</w:t>
+        <w:t>:</w:t>
+      </w:r>
+    </w:p>
+    <w:p>
+      <w:pPr>
+        <w:bidi w:val="0"/>
+        <w:ind w:left="1440"/>
+        <w:rPr>
+          <w:sz w:val="18"/>
+          <w:szCs w:val="18"/>
+        </w:rPr>
+      </w:pPr>
+      <w:r>
+        <w:rPr>
+          <w:rFonts w:cs="Arial"/>
+          <w:sz w:val="18"/>
+          <w:szCs w:val="18"/>
+          <w:rtl/>
+        </w:rPr>
+        <w:t>'</w:t>
+      </w:r>
+      <w:r>
+        <w:rPr>
+          <w:sz w:val="18"/>
+          <w:szCs w:val="18"/>
+        </w:rPr>
+        <w:t>DOWN_HILL': 0</w:t>
+      </w:r>
+      <w:r>
+        <w:rPr>
+          <w:rFonts w:cs="Arial"/>
+          <w:sz w:val="18"/>
+          <w:szCs w:val="18"/>
+          <w:rtl/>
+        </w:rPr>
+        <w:t>,</w:t>
+      </w:r>
+    </w:p>
+    <w:p>
+      <w:pPr>
+        <w:bidi w:val="0"/>
+        <w:ind w:left="1440"/>
+        <w:rPr>
+          <w:sz w:val="18"/>
+          <w:szCs w:val="18"/>
+        </w:rPr>
+      </w:pPr>
+      <w:r>
+        <w:rPr>
+          <w:rFonts w:cs="Arial"/>
+          <w:sz w:val="18"/>
+          <w:szCs w:val="18"/>
+          <w:rtl/>
+        </w:rPr>
+        <w:t>'</w:t>
+      </w:r>
+      <w:r>
+        <w:rPr>
+          <w:sz w:val="18"/>
+          <w:szCs w:val="18"/>
+        </w:rPr>
+        <w:t>UP_HILL': 1</w:t>
+      </w:r>
+      <w:r>
+        <w:rPr>
+          <w:rFonts w:cs="Arial"/>
+          <w:sz w:val="18"/>
+          <w:szCs w:val="18"/>
+          <w:rtl/>
+        </w:rPr>
+        <w:t>,</w:t>
+      </w:r>
+    </w:p>
+    <w:p>
+      <w:pPr>
+        <w:bidi w:val="0"/>
+        <w:ind w:left="1440"/>
+        <w:rPr>
+          <w:sz w:val="18"/>
+          <w:szCs w:val="18"/>
+        </w:rPr>
+      </w:pPr>
+      <w:r>
+        <w:rPr>
+          <w:sz w:val="18"/>
+          <w:szCs w:val="18"/>
+        </w:rPr>
+        <w:t>'MISHOR': 2</w:t>
+      </w:r>
+    </w:p>
+    <w:p>
+      <w:pPr>
+        <w:bidi w:val="0"/>
+        <w:ind w:left="720"/>
+      </w:pPr>
+      <w:r>
+        <w:t>In the above example</w:t>
+      </w:r>
+      <w:r>
+        <w:t>:</w:t>
+      </w:r>
+    </w:p>
+    <w:p>
+      <w:pPr>
+        <w:pStyle w:val="ListParagraph"/>
+        <w:numPr>
+          <w:ilvl w:val="0"/>
+          <w:numId w:val="2"/>
+        </w:numPr>
+        <w:bidi w:val="0"/>
+      </w:pPr>
+      <w:r>
+        <w:t>Y</w:t>
+      </w:r>
+      <w:r>
+        <w:t xml:space="preserve">ou can see that the </w:t>
+      </w:r>
+      <w:r>
+        <w:rPr>
+          <w:u w:val="single"/>
+        </w:rPr>
+        <w:t>‘default’</w:t>
+      </w:r>
+      <w:r>
+        <w:t xml:space="preserve"> scene has the Jerusalem movies.</w:t>
+      </w:r>
+    </w:p>
+    <w:p>
+      <w:pPr>
+        <w:pStyle w:val="ListParagraph"/>
+        <w:numPr>
+          <w:ilvl w:val="0"/>
+          <w:numId w:val="2"/>
+        </w:numPr>
+        <w:bidi w:val="0"/>
+      </w:pPr>
+      <w:r>
+        <w:t>Ottawa</w:t>
+      </w:r>
+      <w:r>
+        <w:t xml:space="preserve"> scene has the movie ‘ottawa_front.mp4’ as the ‘</w:t>
+      </w:r>
+      <w:proofErr w:type="spellStart"/>
+      <w:r>
+        <w:t>front_movie</w:t>
+      </w:r>
+      <w:proofErr w:type="spellEnd"/>
+      <w:r>
+        <w:t>’</w:t>
+      </w:r>
+    </w:p>
+    <w:p>
+      <w:pPr>
+        <w:pStyle w:val="ListParagraph"/>
+        <w:numPr>
+          <w:ilvl w:val="0"/>
+          <w:numId w:val="2"/>
+        </w:numPr>
+        <w:bidi w:val="0"/>
+      </w:pPr>
+      <w:r>
+        <w:t xml:space="preserve">In </w:t>
+      </w:r>
+      <w:proofErr w:type="spellStart"/>
+      <w:r>
+        <w:t>Breman</w:t>
+      </w:r>
+      <w:proofErr w:type="spellEnd"/>
+      <w:r>
+        <w:t xml:space="preserve"> scene, the first 10000[</w:t>
+      </w:r>
+      <w:proofErr w:type="spellStart"/>
+      <w:r>
+        <w:t>ms</w:t>
+      </w:r>
+      <w:proofErr w:type="spellEnd"/>
+      <w:r>
+        <w:t>] have the topography 1 (</w:t>
+      </w:r>
+      <w:proofErr w:type="spellStart"/>
+      <w:r>
+        <w:t>up_hill</w:t>
+      </w:r>
+      <w:proofErr w:type="spellEnd"/>
+      <w:r>
+        <w:t>), the second 10000[</w:t>
+      </w:r>
+      <w:proofErr w:type="spellStart"/>
+      <w:r>
+        <w:t>ms</w:t>
+      </w:r>
+      <w:proofErr w:type="spellEnd"/>
+      <w:r>
+        <w:t>] also have 1 (</w:t>
+      </w:r>
+      <w:proofErr w:type="spellStart"/>
+      <w:r>
+        <w:t>up_hill</w:t>
+      </w:r>
+      <w:proofErr w:type="spellEnd"/>
+      <w:r>
+        <w:t>), the next 10000[</w:t>
+      </w:r>
+      <w:proofErr w:type="spellStart"/>
+      <w:r>
+        <w:t>ms</w:t>
+      </w:r>
+      <w:proofErr w:type="spellEnd"/>
+      <w:r>
+        <w:t>] have topography 0 (</w:t>
+      </w:r>
+      <w:proofErr w:type="spellStart"/>
+      <w:r>
+        <w:t>down_hill</w:t>
+      </w:r>
+      <w:proofErr w:type="spellEnd"/>
+      <w:r>
+        <w:t>) etc.</w:t>
+      </w:r>
+    </w:p>
+    <w:p>
+      <w:pPr>
+        <w:bidi w:val="0"/>
+        <w:ind w:left="720"/>
+      </w:pPr>
+    </w:p>
+    <w:p>
+      <w:pPr>
+        <w:bidi w:val="0"/>
+        <w:ind w:left="720"/>
+        <w:rPr>
+          <w:b/>
+          <w:bCs/>
+        </w:rPr>
+      </w:pPr>
+      <w:r>
+        <w:rPr>
+          <w:b/>
+          <w:bCs/>
+        </w:rPr>
+        <w:t>When changing countries:</w:t>
+      </w:r>
+    </w:p>
+    <w:p>
+      <w:pPr>
+        <w:pStyle w:val="ListParagraph"/>
+        <w:numPr>
+          <w:ilvl w:val="0"/>
+          <w:numId w:val="1"/>
+        </w:numPr>
+        <w:bidi w:val="0"/>
+      </w:pPr>
+      <w:r>
+        <w:t>It is important to ensure that the ‘default’ scene directs to the current counties movies (every few seconds without pedaling, the exhibit will go back to the default scene)</w:t>
+      </w:r>
+    </w:p>
+    <w:p>
+      <w:pPr>
+        <w:pStyle w:val="ListParagraph"/>
+        <w:numPr>
+          <w:ilvl w:val="0"/>
+          <w:numId w:val="1"/>
+        </w:numPr>
+        <w:bidi w:val="0"/>
+      </w:pPr>
+      <w:r>
+        <w:t xml:space="preserve">If the movie files sit next to the </w:t>
+      </w:r>
+      <w:proofErr w:type="spellStart"/>
+      <w:r>
+        <w:t>config</w:t>
+      </w:r>
+      <w:proofErr w:type="spellEnd"/>
+      <w:r>
+        <w:t xml:space="preserve"> file (in </w:t>
+      </w:r>
+      <w:proofErr w:type="spellStart"/>
+      <w:r>
+        <w:t>tour_exhibit</w:t>
+      </w:r>
+      <w:proofErr w:type="spellEnd"/>
+      <w:r>
+        <w:t xml:space="preserve"> directory) it is enough to write the movie file name in </w:t>
+      </w:r>
+      <w:proofErr w:type="spellStart"/>
+      <w:r>
+        <w:t>front_movie</w:t>
+      </w:r>
+      <w:proofErr w:type="spellEnd"/>
+      <w:r>
+        <w:t xml:space="preserve"> and </w:t>
+      </w:r>
+      <w:proofErr w:type="spellStart"/>
+      <w:r>
+        <w:t>back_movie</w:t>
+      </w:r>
+      <w:proofErr w:type="spellEnd"/>
+      <w:r>
+        <w:t xml:space="preserve"> variables. If it is in another directory, the full path is needed.</w:t>
       </w:r>
     </w:p>
     <w:sectPr>
@@ -510,6 +974,219 @@
     </w:sectPr>
   </w:body>
 </w:document>
+</file>
+
+<file path=word/numbering.xml><?xml version="1.0" encoding="utf-8"?>
+<w:numbering xmlns:wpc="http://schemas.microsoft.com/office/word/2010/wordprocessingCanvas" xmlns:cx="http://schemas.microsoft.com/office/drawing/2014/chartex" xmlns:cx1="http://schemas.microsoft.com/office/drawing/2015/9/8/chartex" xmlns:cx2="http://schemas.microsoft.com/office/drawing/2015/10/21/chartex" xmlns:mc="http://schemas.openxmlformats.org/markup-compatibility/2006" xmlns:o="urn:schemas-microsoft-com:office:office" xmlns:r="http://schemas.openxmlformats.org/officeDocument/2006/relationships" xmlns:m="http://schemas.openxmlformats.org/officeDocument/2006/math" xmlns:v="urn:schemas-microsoft-com:vml" xmlns:wp14="http://schemas.microsoft.com/office/word/2010/wordprocessingDrawing" xmlns:wp="http://schemas.openxmlformats.org/drawingml/2006/wordprocessingDrawing" xmlns:w10="urn:schemas-microsoft-com:office:word" xmlns:w="http://schemas.openxmlformats.org/wordprocessingml/2006/main" xmlns:w14="http://schemas.microsoft.com/office/word/2010/wordml" xmlns:w15="http://schemas.microsoft.com/office/word/2012/wordml" xmlns:w16se="http://schemas.microsoft.com/office/word/2015/wordml/symex" xmlns:wpg="http://schemas.microsoft.com/office/word/2010/wordprocessingGroup" xmlns:wpi="http://schemas.microsoft.com/office/word/2010/wordprocessingInk" xmlns:wne="http://schemas.microsoft.com/office/word/2006/wordml" xmlns:wps="http://schemas.microsoft.com/office/word/2010/wordprocessingShape" mc:Ignorable="w14 w15 w16se wp14">
+  <w:abstractNum w:abstractNumId="0" w15:restartNumberingAfterBreak="0">
+    <w:nsid w:val="51C65AFD"/>
+    <w:multiLevelType w:val="hybridMultilevel"/>
+    <w:tmpl w:val="B9962ED0"/>
+    <w:lvl w:ilvl="0" w:tplc="96BC4886">
+      <w:start w:val="1"/>
+      <w:numFmt w:val="decimal"/>
+      <w:lvlText w:val="%1."/>
+      <w:lvlJc w:val="left"/>
+      <w:pPr>
+        <w:ind w:left="1080" w:hanging="360"/>
+      </w:pPr>
+      <w:rPr>
+        <w:rFonts w:hint="default"/>
+      </w:rPr>
+    </w:lvl>
+    <w:lvl w:ilvl="1" w:tplc="04090019" w:tentative="1">
+      <w:start w:val="1"/>
+      <w:numFmt w:val="lowerLetter"/>
+      <w:lvlText w:val="%2."/>
+      <w:lvlJc w:val="left"/>
+      <w:pPr>
+        <w:ind w:left="1800" w:hanging="360"/>
+      </w:pPr>
+    </w:lvl>
+    <w:lvl w:ilvl="2" w:tplc="0409001B" w:tentative="1">
+      <w:start w:val="1"/>
+      <w:numFmt w:val="lowerRoman"/>
+      <w:lvlText w:val="%3."/>
+      <w:lvlJc w:val="right"/>
+      <w:pPr>
+        <w:ind w:left="2520" w:hanging="180"/>
+      </w:pPr>
+    </w:lvl>
+    <w:lvl w:ilvl="3" w:tplc="0409000F" w:tentative="1">
+      <w:start w:val="1"/>
+      <w:numFmt w:val="decimal"/>
+      <w:lvlText w:val="%4."/>
+      <w:lvlJc w:val="left"/>
+      <w:pPr>
+        <w:ind w:left="3240" w:hanging="360"/>
+      </w:pPr>
+    </w:lvl>
+    <w:lvl w:ilvl="4" w:tplc="04090019" w:tentative="1">
+      <w:start w:val="1"/>
+      <w:numFmt w:val="lowerLetter"/>
+      <w:lvlText w:val="%5."/>
+      <w:lvlJc w:val="left"/>
+      <w:pPr>
+        <w:ind w:left="3960" w:hanging="360"/>
+      </w:pPr>
+    </w:lvl>
+    <w:lvl w:ilvl="5" w:tplc="0409001B" w:tentative="1">
+      <w:start w:val="1"/>
+      <w:numFmt w:val="lowerRoman"/>
+      <w:lvlText w:val="%6."/>
+      <w:lvlJc w:val="right"/>
+      <w:pPr>
+        <w:ind w:left="4680" w:hanging="180"/>
+      </w:pPr>
+    </w:lvl>
+    <w:lvl w:ilvl="6" w:tplc="0409000F" w:tentative="1">
+      <w:start w:val="1"/>
+      <w:numFmt w:val="decimal"/>
+      <w:lvlText w:val="%7."/>
+      <w:lvlJc w:val="left"/>
+      <w:pPr>
+        <w:ind w:left="5400" w:hanging="360"/>
+      </w:pPr>
+    </w:lvl>
+    <w:lvl w:ilvl="7" w:tplc="04090019" w:tentative="1">
+      <w:start w:val="1"/>
+      <w:numFmt w:val="lowerLetter"/>
+      <w:lvlText w:val="%8."/>
+      <w:lvlJc w:val="left"/>
+      <w:pPr>
+        <w:ind w:left="6120" w:hanging="360"/>
+      </w:pPr>
+    </w:lvl>
+    <w:lvl w:ilvl="8" w:tplc="0409001B" w:tentative="1">
+      <w:start w:val="1"/>
+      <w:numFmt w:val="lowerRoman"/>
+      <w:lvlText w:val="%9."/>
+      <w:lvlJc w:val="right"/>
+      <w:pPr>
+        <w:ind w:left="6840" w:hanging="180"/>
+      </w:pPr>
+    </w:lvl>
+  </w:abstractNum>
+  <w:abstractNum w:abstractNumId="1" w15:restartNumberingAfterBreak="0">
+    <w:nsid w:val="6305038D"/>
+    <w:multiLevelType w:val="hybridMultilevel"/>
+    <w:tmpl w:val="5A248B26"/>
+    <w:lvl w:ilvl="0" w:tplc="DD943A20">
+      <w:start w:val="1"/>
+      <w:numFmt w:val="bullet"/>
+      <w:lvlText w:val=""/>
+      <w:lvlJc w:val="left"/>
+      <w:pPr>
+        <w:ind w:left="1080" w:hanging="360"/>
+      </w:pPr>
+      <w:rPr>
+        <w:rFonts w:ascii="Symbol" w:eastAsiaTheme="minorHAnsi" w:hAnsi="Symbol" w:cstheme="minorBidi" w:hint="default"/>
+      </w:rPr>
+    </w:lvl>
+    <w:lvl w:ilvl="1" w:tplc="04090003" w:tentative="1">
+      <w:start w:val="1"/>
+      <w:numFmt w:val="bullet"/>
+      <w:lvlText w:val="o"/>
+      <w:lvlJc w:val="left"/>
+      <w:pPr>
+        <w:ind w:left="1800" w:hanging="360"/>
+      </w:pPr>
+      <w:rPr>
+        <w:rFonts w:ascii="Courier New" w:hAnsi="Courier New" w:cs="Courier New" w:hint="default"/>
+      </w:rPr>
+    </w:lvl>
+    <w:lvl w:ilvl="2" w:tplc="04090005" w:tentative="1">
+      <w:start w:val="1"/>
+      <w:numFmt w:val="bullet"/>
+      <w:lvlText w:val=""/>
+      <w:lvlJc w:val="left"/>
+      <w:pPr>
+        <w:ind w:left="2520" w:hanging="360"/>
+      </w:pPr>
+      <w:rPr>
+        <w:rFonts w:ascii="Wingdings" w:hAnsi="Wingdings" w:hint="default"/>
+      </w:rPr>
+    </w:lvl>
+    <w:lvl w:ilvl="3" w:tplc="04090001" w:tentative="1">
+      <w:start w:val="1"/>
+      <w:numFmt w:val="bullet"/>
+      <w:lvlText w:val=""/>
+      <w:lvlJc w:val="left"/>
+      <w:pPr>
+        <w:ind w:left="3240" w:hanging="360"/>
+      </w:pPr>
+      <w:rPr>
+        <w:rFonts w:ascii="Symbol" w:hAnsi="Symbol" w:hint="default"/>
+      </w:rPr>
+    </w:lvl>
+    <w:lvl w:ilvl="4" w:tplc="04090003" w:tentative="1">
+      <w:start w:val="1"/>
+      <w:numFmt w:val="bullet"/>
+      <w:lvlText w:val="o"/>
+      <w:lvlJc w:val="left"/>
+      <w:pPr>
+        <w:ind w:left="3960" w:hanging="360"/>
+      </w:pPr>
+      <w:rPr>
+        <w:rFonts w:ascii="Courier New" w:hAnsi="Courier New" w:cs="Courier New" w:hint="default"/>
+      </w:rPr>
+    </w:lvl>
+    <w:lvl w:ilvl="5" w:tplc="04090005" w:tentative="1">
+      <w:start w:val="1"/>
+      <w:numFmt w:val="bullet"/>
+      <w:lvlText w:val=""/>
+      <w:lvlJc w:val="left"/>
+      <w:pPr>
+        <w:ind w:left="4680" w:hanging="360"/>
+      </w:pPr>
+      <w:rPr>
+        <w:rFonts w:ascii="Wingdings" w:hAnsi="Wingdings" w:hint="default"/>
+      </w:rPr>
+    </w:lvl>
+    <w:lvl w:ilvl="6" w:tplc="04090001" w:tentative="1">
+      <w:start w:val="1"/>
+      <w:numFmt w:val="bullet"/>
+      <w:lvlText w:val=""/>
+      <w:lvlJc w:val="left"/>
+      <w:pPr>
+        <w:ind w:left="5400" w:hanging="360"/>
+      </w:pPr>
+      <w:rPr>
+        <w:rFonts w:ascii="Symbol" w:hAnsi="Symbol" w:hint="default"/>
+      </w:rPr>
+    </w:lvl>
+    <w:lvl w:ilvl="7" w:tplc="04090003" w:tentative="1">
+      <w:start w:val="1"/>
+      <w:numFmt w:val="bullet"/>
+      <w:lvlText w:val="o"/>
+      <w:lvlJc w:val="left"/>
+      <w:pPr>
+        <w:ind w:left="6120" w:hanging="360"/>
+      </w:pPr>
+      <w:rPr>
+        <w:rFonts w:ascii="Courier New" w:hAnsi="Courier New" w:cs="Courier New" w:hint="default"/>
+      </w:rPr>
+    </w:lvl>
+    <w:lvl w:ilvl="8" w:tplc="04090005" w:tentative="1">
+      <w:start w:val="1"/>
+      <w:numFmt w:val="bullet"/>
+      <w:lvlText w:val=""/>
+      <w:lvlJc w:val="left"/>
+      <w:pPr>
+        <w:ind w:left="6840" w:hanging="360"/>
+      </w:pPr>
+      <w:rPr>
+        <w:rFonts w:ascii="Wingdings" w:hAnsi="Wingdings" w:hint="default"/>
+      </w:rPr>
+    </w:lvl>
+  </w:abstractNum>
+  <w:num w:numId="1">
+    <w:abstractNumId w:val="0"/>
+  </w:num>
+  <w:num w:numId="2">
+    <w:abstractNumId w:val="1"/>
+  </w:num>
+</w:numbering>
 </file>
 
 <file path=word/styles.xml><?xml version="1.0" encoding="utf-8"?>
@@ -953,6 +1630,28 @@
       <w:szCs w:val="26"/>
     </w:rPr>
   </w:style>
+  <w:style w:type="paragraph" w:styleId="Heading3">
+    <w:name w:val="heading 3"/>
+    <w:basedOn w:val="Normal"/>
+    <w:next w:val="Normal"/>
+    <w:link w:val="Heading3Char"/>
+    <w:uiPriority w:val="9"/>
+    <w:unhideWhenUsed/>
+    <w:qFormat/>
+    <w:rsid w:val="00345F38"/>
+    <w:pPr>
+      <w:keepNext/>
+      <w:keepLines/>
+      <w:spacing w:before="40" w:after="0"/>
+      <w:outlineLvl w:val="2"/>
+    </w:pPr>
+    <w:rPr>
+      <w:rFonts w:asciiTheme="majorHAnsi" w:eastAsiaTheme="majorEastAsia" w:hAnsiTheme="majorHAnsi" w:cstheme="majorBidi"/>
+      <w:color w:val="1F4D78" w:themeColor="accent1" w:themeShade="7F"/>
+      <w:sz w:val="24"/>
+      <w:szCs w:val="24"/>
+    </w:rPr>
+  </w:style>
   <w:style w:type="character" w:default="1" w:styleId="DefaultParagraphFont">
     <w:name w:val="Default Paragraph Font"/>
     <w:uiPriority w:val="1"/>
@@ -1005,6 +1704,30 @@
       <w:sz w:val="26"/>
       <w:szCs w:val="26"/>
     </w:rPr>
+  </w:style>
+  <w:style w:type="character" w:customStyle="1" w:styleId="Heading3Char">
+    <w:name w:val="Heading 3 Char"/>
+    <w:basedOn w:val="DefaultParagraphFont"/>
+    <w:link w:val="Heading3"/>
+    <w:uiPriority w:val="9"/>
+    <w:rsid w:val="00345F38"/>
+    <w:rPr>
+      <w:rFonts w:asciiTheme="majorHAnsi" w:eastAsiaTheme="majorEastAsia" w:hAnsiTheme="majorHAnsi" w:cstheme="majorBidi"/>
+      <w:color w:val="1F4D78" w:themeColor="accent1" w:themeShade="7F"/>
+      <w:sz w:val="24"/>
+      <w:szCs w:val="24"/>
+    </w:rPr>
+  </w:style>
+  <w:style w:type="paragraph" w:styleId="ListParagraph">
+    <w:name w:val="List Paragraph"/>
+    <w:basedOn w:val="Normal"/>
+    <w:uiPriority w:val="34"/>
+    <w:qFormat/>
+    <w:rsid w:val="003825BE"/>
+    <w:pPr>
+      <w:ind w:left="720"/>
+      <w:contextualSpacing/>
+    </w:pPr>
   </w:style>
 </w:styles>
 </file>

</xml_diff>